<commit_message>
fixed date on minutes
</commit_message>
<xml_diff>
--- a/Documents/Meetings/3_31_2015/21_Minutes.docx
+++ b/Documents/Meetings/3_31_2015/21_Minutes.docx
@@ -1,6 +1,6 @@
 
 <file path=word/document.xml><?xml version="1.0" encoding="utf-8"?>
-<w:document xmlns:wpc="http://schemas.microsoft.com/office/word/2010/wordprocessingCanvas" xmlns:mc="http://schemas.openxmlformats.org/markup-compatibility/2006" xmlns:o="urn:schemas-microsoft-com:office:office" xmlns:r="http://schemas.openxmlformats.org/officeDocument/2006/relationships" xmlns:m="http://schemas.openxmlformats.org/officeDocument/2006/math" xmlns:v="urn:schemas-microsoft-com:vml" xmlns:wp14="http://schemas.microsoft.com/office/word/2010/wordprocessingDrawing" xmlns:wp="http://schemas.openxmlformats.org/drawingml/2006/wordprocessingDrawing" xmlns:w10="urn:schemas-microsoft-com:office:word" xmlns:w="http://schemas.openxmlformats.org/wordprocessingml/2006/main" xmlns:w14="http://schemas.microsoft.com/office/word/2010/wordml" xmlns:wpg="http://schemas.microsoft.com/office/word/2010/wordprocessingGroup" xmlns:wpi="http://schemas.microsoft.com/office/word/2010/wordprocessingInk" xmlns:wne="http://schemas.microsoft.com/office/word/2006/wordml" xmlns:wps="http://schemas.microsoft.com/office/word/2010/wordprocessingShape" mc:Ignorable="w14 wp14">
+<w:document xmlns:wpc="http://schemas.microsoft.com/office/word/2010/wordprocessingCanvas" xmlns:mo="http://schemas.microsoft.com/office/mac/office/2008/main" xmlns:mc="http://schemas.openxmlformats.org/markup-compatibility/2006" xmlns:mv="urn:schemas-microsoft-com:mac:vml" xmlns:o="urn:schemas-microsoft-com:office:office" xmlns:r="http://schemas.openxmlformats.org/officeDocument/2006/relationships" xmlns:m="http://schemas.openxmlformats.org/officeDocument/2006/math" xmlns:v="urn:schemas-microsoft-com:vml" xmlns:wp14="http://schemas.microsoft.com/office/word/2010/wordprocessingDrawing" xmlns:wp="http://schemas.openxmlformats.org/drawingml/2006/wordprocessingDrawing" xmlns:w10="urn:schemas-microsoft-com:office:word" xmlns:w="http://schemas.openxmlformats.org/wordprocessingml/2006/main" xmlns:w14="http://schemas.microsoft.com/office/word/2010/wordml" xmlns:wpg="http://schemas.microsoft.com/office/word/2010/wordprocessingGroup" xmlns:wpi="http://schemas.microsoft.com/office/word/2010/wordprocessingInk" xmlns:wne="http://schemas.microsoft.com/office/word/2006/wordml" xmlns:wps="http://schemas.microsoft.com/office/word/2010/wordprocessingShape" mc:Ignorable="w14 wp14">
   <w:background w:color="FFFFFF"/>
   <w:body>
     <w:p>
@@ -207,14 +207,7 @@
           <w:sz w:val="24"/>
           <w:szCs w:val="24"/>
         </w:rPr>
-        <w:t xml:space="preserve">, </w:t>
-      </w:r>
-      <w:r>
-        <w:rPr>
-          <w:sz w:val="24"/>
-          <w:szCs w:val="24"/>
-        </w:rPr>
-        <w:t>Jordan Beck</w:t>
+        <w:t>, Jordan Beck</w:t>
       </w:r>
     </w:p>
     <w:p>
@@ -398,12 +391,14 @@
         </w:rPr>
         <w:t>Riley continued designing the GUI for L.I.F.E.S.</w:t>
       </w:r>
-      <w:bookmarkStart w:id="0" w:name="_GoBack"/>
-      <w:bookmarkEnd w:id="0"/>
     </w:p>
     <w:sectPr>
-      <w:headerReference w:type="default" r:id="rId8"/>
-      <w:footerReference w:type="default" r:id="rId9"/>
+      <w:headerReference w:type="even" r:id="rId8"/>
+      <w:headerReference w:type="default" r:id="rId9"/>
+      <w:footerReference w:type="even" r:id="rId10"/>
+      <w:footerReference w:type="default" r:id="rId11"/>
+      <w:headerReference w:type="first" r:id="rId12"/>
+      <w:footerReference w:type="first" r:id="rId13"/>
       <w:pgSz w:w="12240" w:h="15840"/>
       <w:pgMar w:top="1440" w:right="1440" w:bottom="1440" w:left="1440" w:header="720" w:footer="720" w:gutter="0"/>
       <w:cols w:space="720"/>
@@ -413,7 +408,7 @@
 </file>
 
 <file path=word/endnotes.xml><?xml version="1.0" encoding="utf-8"?>
-<w:endnotes xmlns:wpc="http://schemas.microsoft.com/office/word/2010/wordprocessingCanvas" xmlns:mc="http://schemas.openxmlformats.org/markup-compatibility/2006" xmlns:o="urn:schemas-microsoft-com:office:office" xmlns:r="http://schemas.openxmlformats.org/officeDocument/2006/relationships" xmlns:m="http://schemas.openxmlformats.org/officeDocument/2006/math" xmlns:v="urn:schemas-microsoft-com:vml" xmlns:wp14="http://schemas.microsoft.com/office/word/2010/wordprocessingDrawing" xmlns:wp="http://schemas.openxmlformats.org/drawingml/2006/wordprocessingDrawing" xmlns:w10="urn:schemas-microsoft-com:office:word" xmlns:w="http://schemas.openxmlformats.org/wordprocessingml/2006/main" xmlns:w14="http://schemas.microsoft.com/office/word/2010/wordml" xmlns:wpg="http://schemas.microsoft.com/office/word/2010/wordprocessingGroup" xmlns:wpi="http://schemas.microsoft.com/office/word/2010/wordprocessingInk" xmlns:wne="http://schemas.microsoft.com/office/word/2006/wordml" xmlns:wps="http://schemas.microsoft.com/office/word/2010/wordprocessingShape" mc:Ignorable="w14 wp14">
+<w:endnotes xmlns:wpc="http://schemas.microsoft.com/office/word/2010/wordprocessingCanvas" xmlns:mo="http://schemas.microsoft.com/office/mac/office/2008/main" xmlns:mc="http://schemas.openxmlformats.org/markup-compatibility/2006" xmlns:mv="urn:schemas-microsoft-com:mac:vml" xmlns:o="urn:schemas-microsoft-com:office:office" xmlns:r="http://schemas.openxmlformats.org/officeDocument/2006/relationships" xmlns:m="http://schemas.openxmlformats.org/officeDocument/2006/math" xmlns:v="urn:schemas-microsoft-com:vml" xmlns:wp14="http://schemas.microsoft.com/office/word/2010/wordprocessingDrawing" xmlns:wp="http://schemas.openxmlformats.org/drawingml/2006/wordprocessingDrawing" xmlns:w10="urn:schemas-microsoft-com:office:word" xmlns:w="http://schemas.openxmlformats.org/wordprocessingml/2006/main" xmlns:w14="http://schemas.microsoft.com/office/word/2010/wordml" xmlns:wpg="http://schemas.microsoft.com/office/word/2010/wordprocessingGroup" xmlns:wpi="http://schemas.microsoft.com/office/word/2010/wordprocessingInk" xmlns:wne="http://schemas.microsoft.com/office/word/2006/wordml" xmlns:wps="http://schemas.microsoft.com/office/word/2010/wordprocessingShape" mc:Ignorable="w14 wp14">
   <w:endnote w:type="separator" w:id="-1">
     <w:p>
       <w:pPr>
@@ -438,7 +433,17 @@
 </file>
 
 <file path=word/footer1.xml><?xml version="1.0" encoding="utf-8"?>
-<w:ftr xmlns:wpc="http://schemas.microsoft.com/office/word/2010/wordprocessingCanvas" xmlns:mc="http://schemas.openxmlformats.org/markup-compatibility/2006" xmlns:o="urn:schemas-microsoft-com:office:office" xmlns:r="http://schemas.openxmlformats.org/officeDocument/2006/relationships" xmlns:m="http://schemas.openxmlformats.org/officeDocument/2006/math" xmlns:v="urn:schemas-microsoft-com:vml" xmlns:wp14="http://schemas.microsoft.com/office/word/2010/wordprocessingDrawing" xmlns:wp="http://schemas.openxmlformats.org/drawingml/2006/wordprocessingDrawing" xmlns:w10="urn:schemas-microsoft-com:office:word" xmlns:w="http://schemas.openxmlformats.org/wordprocessingml/2006/main" xmlns:w14="http://schemas.microsoft.com/office/word/2010/wordml" xmlns:wpg="http://schemas.microsoft.com/office/word/2010/wordprocessingGroup" xmlns:wpi="http://schemas.microsoft.com/office/word/2010/wordprocessingInk" xmlns:wne="http://schemas.microsoft.com/office/word/2006/wordml" xmlns:wps="http://schemas.microsoft.com/office/word/2010/wordprocessingShape" mc:Ignorable="w14 wp14">
+<w:ftr xmlns:wpc="http://schemas.microsoft.com/office/word/2010/wordprocessingCanvas" xmlns:mo="http://schemas.microsoft.com/office/mac/office/2008/main" xmlns:mc="http://schemas.openxmlformats.org/markup-compatibility/2006" xmlns:mv="urn:schemas-microsoft-com:mac:vml" xmlns:o="urn:schemas-microsoft-com:office:office" xmlns:r="http://schemas.openxmlformats.org/officeDocument/2006/relationships" xmlns:m="http://schemas.openxmlformats.org/officeDocument/2006/math" xmlns:v="urn:schemas-microsoft-com:vml" xmlns:wp14="http://schemas.microsoft.com/office/word/2010/wordprocessingDrawing" xmlns:wp="http://schemas.openxmlformats.org/drawingml/2006/wordprocessingDrawing" xmlns:w10="urn:schemas-microsoft-com:office:word" xmlns:w="http://schemas.openxmlformats.org/wordprocessingml/2006/main" xmlns:w14="http://schemas.microsoft.com/office/word/2010/wordml" xmlns:wpg="http://schemas.microsoft.com/office/word/2010/wordprocessingGroup" xmlns:wpi="http://schemas.microsoft.com/office/word/2010/wordprocessingInk" xmlns:wne="http://schemas.microsoft.com/office/word/2006/wordml" xmlns:wps="http://schemas.microsoft.com/office/word/2010/wordprocessingShape" mc:Ignorable="w14 wp14">
+  <w:p>
+    <w:pPr>
+      <w:pStyle w:val="Footer"/>
+    </w:pPr>
+  </w:p>
+</w:ftr>
+</file>
+
+<file path=word/footer2.xml><?xml version="1.0" encoding="utf-8"?>
+<w:ftr xmlns:wpc="http://schemas.microsoft.com/office/word/2010/wordprocessingCanvas" xmlns:mo="http://schemas.microsoft.com/office/mac/office/2008/main" xmlns:mc="http://schemas.openxmlformats.org/markup-compatibility/2006" xmlns:mv="urn:schemas-microsoft-com:mac:vml" xmlns:o="urn:schemas-microsoft-com:office:office" xmlns:r="http://schemas.openxmlformats.org/officeDocument/2006/relationships" xmlns:m="http://schemas.openxmlformats.org/officeDocument/2006/math" xmlns:v="urn:schemas-microsoft-com:vml" xmlns:wp14="http://schemas.microsoft.com/office/word/2010/wordprocessingDrawing" xmlns:wp="http://schemas.openxmlformats.org/drawingml/2006/wordprocessingDrawing" xmlns:w10="urn:schemas-microsoft-com:office:word" xmlns:w="http://schemas.openxmlformats.org/wordprocessingml/2006/main" xmlns:w14="http://schemas.microsoft.com/office/word/2010/wordml" xmlns:wpg="http://schemas.microsoft.com/office/word/2010/wordprocessingGroup" xmlns:wpi="http://schemas.microsoft.com/office/word/2010/wordprocessingInk" xmlns:wne="http://schemas.microsoft.com/office/word/2006/wordml" xmlns:wps="http://schemas.microsoft.com/office/word/2010/wordprocessingShape" mc:Ignorable="w14 wp14">
   <w:p>
     <w:pPr>
       <w:jc w:val="right"/>
@@ -465,8 +470,18 @@
 </w:ftr>
 </file>
 
+<file path=word/footer3.xml><?xml version="1.0" encoding="utf-8"?>
+<w:ftr xmlns:wpc="http://schemas.microsoft.com/office/word/2010/wordprocessingCanvas" xmlns:mo="http://schemas.microsoft.com/office/mac/office/2008/main" xmlns:mc="http://schemas.openxmlformats.org/markup-compatibility/2006" xmlns:mv="urn:schemas-microsoft-com:mac:vml" xmlns:o="urn:schemas-microsoft-com:office:office" xmlns:r="http://schemas.openxmlformats.org/officeDocument/2006/relationships" xmlns:m="http://schemas.openxmlformats.org/officeDocument/2006/math" xmlns:v="urn:schemas-microsoft-com:vml" xmlns:wp14="http://schemas.microsoft.com/office/word/2010/wordprocessingDrawing" xmlns:wp="http://schemas.openxmlformats.org/drawingml/2006/wordprocessingDrawing" xmlns:w10="urn:schemas-microsoft-com:office:word" xmlns:w="http://schemas.openxmlformats.org/wordprocessingml/2006/main" xmlns:w14="http://schemas.microsoft.com/office/word/2010/wordml" xmlns:wpg="http://schemas.microsoft.com/office/word/2010/wordprocessingGroup" xmlns:wpi="http://schemas.microsoft.com/office/word/2010/wordprocessingInk" xmlns:wne="http://schemas.microsoft.com/office/word/2006/wordml" xmlns:wps="http://schemas.microsoft.com/office/word/2010/wordprocessingShape" mc:Ignorable="w14 wp14">
+  <w:p>
+    <w:pPr>
+      <w:pStyle w:val="Footer"/>
+    </w:pPr>
+  </w:p>
+</w:ftr>
+</file>
+
 <file path=word/footnotes.xml><?xml version="1.0" encoding="utf-8"?>
-<w:footnotes xmlns:wpc="http://schemas.microsoft.com/office/word/2010/wordprocessingCanvas" xmlns:mc="http://schemas.openxmlformats.org/markup-compatibility/2006" xmlns:o="urn:schemas-microsoft-com:office:office" xmlns:r="http://schemas.openxmlformats.org/officeDocument/2006/relationships" xmlns:m="http://schemas.openxmlformats.org/officeDocument/2006/math" xmlns:v="urn:schemas-microsoft-com:vml" xmlns:wp14="http://schemas.microsoft.com/office/word/2010/wordprocessingDrawing" xmlns:wp="http://schemas.openxmlformats.org/drawingml/2006/wordprocessingDrawing" xmlns:w10="urn:schemas-microsoft-com:office:word" xmlns:w="http://schemas.openxmlformats.org/wordprocessingml/2006/main" xmlns:w14="http://schemas.microsoft.com/office/word/2010/wordml" xmlns:wpg="http://schemas.microsoft.com/office/word/2010/wordprocessingGroup" xmlns:wpi="http://schemas.microsoft.com/office/word/2010/wordprocessingInk" xmlns:wne="http://schemas.microsoft.com/office/word/2006/wordml" xmlns:wps="http://schemas.microsoft.com/office/word/2010/wordprocessingShape" mc:Ignorable="w14 wp14">
+<w:footnotes xmlns:wpc="http://schemas.microsoft.com/office/word/2010/wordprocessingCanvas" xmlns:mo="http://schemas.microsoft.com/office/mac/office/2008/main" xmlns:mc="http://schemas.openxmlformats.org/markup-compatibility/2006" xmlns:mv="urn:schemas-microsoft-com:mac:vml" xmlns:o="urn:schemas-microsoft-com:office:office" xmlns:r="http://schemas.openxmlformats.org/officeDocument/2006/relationships" xmlns:m="http://schemas.openxmlformats.org/officeDocument/2006/math" xmlns:v="urn:schemas-microsoft-com:vml" xmlns:wp14="http://schemas.microsoft.com/office/word/2010/wordprocessingDrawing" xmlns:wp="http://schemas.openxmlformats.org/drawingml/2006/wordprocessingDrawing" xmlns:w10="urn:schemas-microsoft-com:office:word" xmlns:w="http://schemas.openxmlformats.org/wordprocessingml/2006/main" xmlns:w14="http://schemas.microsoft.com/office/word/2010/wordml" xmlns:wpg="http://schemas.microsoft.com/office/word/2010/wordprocessingGroup" xmlns:wpi="http://schemas.microsoft.com/office/word/2010/wordprocessingInk" xmlns:wne="http://schemas.microsoft.com/office/word/2006/wordml" xmlns:wps="http://schemas.microsoft.com/office/word/2010/wordprocessingShape" mc:Ignorable="w14 wp14">
   <w:footnote w:type="separator" w:id="-1">
     <w:p>
       <w:pPr>
@@ -491,7 +506,17 @@
 </file>
 
 <file path=word/header1.xml><?xml version="1.0" encoding="utf-8"?>
-<w:hdr xmlns:wpc="http://schemas.microsoft.com/office/word/2010/wordprocessingCanvas" xmlns:mc="http://schemas.openxmlformats.org/markup-compatibility/2006" xmlns:o="urn:schemas-microsoft-com:office:office" xmlns:r="http://schemas.openxmlformats.org/officeDocument/2006/relationships" xmlns:m="http://schemas.openxmlformats.org/officeDocument/2006/math" xmlns:v="urn:schemas-microsoft-com:vml" xmlns:wp14="http://schemas.microsoft.com/office/word/2010/wordprocessingDrawing" xmlns:wp="http://schemas.openxmlformats.org/drawingml/2006/wordprocessingDrawing" xmlns:w10="urn:schemas-microsoft-com:office:word" xmlns:w="http://schemas.openxmlformats.org/wordprocessingml/2006/main" xmlns:w14="http://schemas.microsoft.com/office/word/2010/wordml" xmlns:wpg="http://schemas.microsoft.com/office/word/2010/wordprocessingGroup" xmlns:wpi="http://schemas.microsoft.com/office/word/2010/wordprocessingInk" xmlns:wne="http://schemas.microsoft.com/office/word/2006/wordml" xmlns:wps="http://schemas.microsoft.com/office/word/2010/wordprocessingShape" mc:Ignorable="w14 wp14">
+<w:hdr xmlns:wpc="http://schemas.microsoft.com/office/word/2010/wordprocessingCanvas" xmlns:mo="http://schemas.microsoft.com/office/mac/office/2008/main" xmlns:mc="http://schemas.openxmlformats.org/markup-compatibility/2006" xmlns:mv="urn:schemas-microsoft-com:mac:vml" xmlns:o="urn:schemas-microsoft-com:office:office" xmlns:r="http://schemas.openxmlformats.org/officeDocument/2006/relationships" xmlns:m="http://schemas.openxmlformats.org/officeDocument/2006/math" xmlns:v="urn:schemas-microsoft-com:vml" xmlns:wp14="http://schemas.microsoft.com/office/word/2010/wordprocessingDrawing" xmlns:wp="http://schemas.openxmlformats.org/drawingml/2006/wordprocessingDrawing" xmlns:w10="urn:schemas-microsoft-com:office:word" xmlns:w="http://schemas.openxmlformats.org/wordprocessingml/2006/main" xmlns:w14="http://schemas.microsoft.com/office/word/2010/wordml" xmlns:wpg="http://schemas.microsoft.com/office/word/2010/wordprocessingGroup" xmlns:wpi="http://schemas.microsoft.com/office/word/2010/wordprocessingInk" xmlns:wne="http://schemas.microsoft.com/office/word/2006/wordml" xmlns:wps="http://schemas.microsoft.com/office/word/2010/wordprocessingShape" mc:Ignorable="w14 wp14">
+  <w:p>
+    <w:pPr>
+      <w:pStyle w:val="Header"/>
+    </w:pPr>
+  </w:p>
+</w:hdr>
+</file>
+
+<file path=word/header2.xml><?xml version="1.0" encoding="utf-8"?>
+<w:hdr xmlns:wpc="http://schemas.microsoft.com/office/word/2010/wordprocessingCanvas" xmlns:mo="http://schemas.microsoft.com/office/mac/office/2008/main" xmlns:mc="http://schemas.openxmlformats.org/markup-compatibility/2006" xmlns:mv="urn:schemas-microsoft-com:mac:vml" xmlns:o="urn:schemas-microsoft-com:office:office" xmlns:r="http://schemas.openxmlformats.org/officeDocument/2006/relationships" xmlns:m="http://schemas.openxmlformats.org/officeDocument/2006/math" xmlns:v="urn:schemas-microsoft-com:vml" xmlns:wp14="http://schemas.microsoft.com/office/word/2010/wordprocessingDrawing" xmlns:wp="http://schemas.openxmlformats.org/drawingml/2006/wordprocessingDrawing" xmlns:w10="urn:schemas-microsoft-com:office:word" xmlns:w="http://schemas.openxmlformats.org/wordprocessingml/2006/main" xmlns:w14="http://schemas.microsoft.com/office/word/2010/wordml" xmlns:wpg="http://schemas.microsoft.com/office/word/2010/wordprocessingGroup" xmlns:wpi="http://schemas.microsoft.com/office/word/2010/wordprocessingInk" xmlns:wne="http://schemas.microsoft.com/office/word/2006/wordml" xmlns:wps="http://schemas.microsoft.com/office/word/2010/wordprocessingShape" mc:Ignorable="w14 wp14">
   <w:p>
     <w:pPr>
       <w:rPr>
@@ -502,8 +527,16 @@
       <w:rPr>
         <w:color w:val="404040" w:themeColor="text1" w:themeTint="BF"/>
       </w:rPr>
-      <w:t>March 30</w:t>
+      <w:t>M</w:t>
     </w:r>
+    <w:r>
+      <w:rPr>
+        <w:color w:val="404040" w:themeColor="text1" w:themeTint="BF"/>
+      </w:rPr>
+      <w:t>arch 31</w:t>
+    </w:r>
+    <w:bookmarkStart w:id="0" w:name="_GoBack"/>
+    <w:bookmarkEnd w:id="0"/>
     <w:r>
       <w:rPr>
         <w:color w:val="404040" w:themeColor="text1" w:themeTint="BF"/>
@@ -514,8 +547,18 @@
 </w:hdr>
 </file>
 
+<file path=word/header3.xml><?xml version="1.0" encoding="utf-8"?>
+<w:hdr xmlns:wpc="http://schemas.microsoft.com/office/word/2010/wordprocessingCanvas" xmlns:mo="http://schemas.microsoft.com/office/mac/office/2008/main" xmlns:mc="http://schemas.openxmlformats.org/markup-compatibility/2006" xmlns:mv="urn:schemas-microsoft-com:mac:vml" xmlns:o="urn:schemas-microsoft-com:office:office" xmlns:r="http://schemas.openxmlformats.org/officeDocument/2006/relationships" xmlns:m="http://schemas.openxmlformats.org/officeDocument/2006/math" xmlns:v="urn:schemas-microsoft-com:vml" xmlns:wp14="http://schemas.microsoft.com/office/word/2010/wordprocessingDrawing" xmlns:wp="http://schemas.openxmlformats.org/drawingml/2006/wordprocessingDrawing" xmlns:w10="urn:schemas-microsoft-com:office:word" xmlns:w="http://schemas.openxmlformats.org/wordprocessingml/2006/main" xmlns:w14="http://schemas.microsoft.com/office/word/2010/wordml" xmlns:wpg="http://schemas.microsoft.com/office/word/2010/wordprocessingGroup" xmlns:wpi="http://schemas.microsoft.com/office/word/2010/wordprocessingInk" xmlns:wne="http://schemas.microsoft.com/office/word/2006/wordml" xmlns:wps="http://schemas.microsoft.com/office/word/2010/wordprocessingShape" mc:Ignorable="w14 wp14">
+  <w:p>
+    <w:pPr>
+      <w:pStyle w:val="Header"/>
+    </w:pPr>
+  </w:p>
+</w:hdr>
+</file>
+
 <file path=word/numbering.xml><?xml version="1.0" encoding="utf-8"?>
-<w:numbering xmlns:wpc="http://schemas.microsoft.com/office/word/2010/wordprocessingCanvas" xmlns:mc="http://schemas.openxmlformats.org/markup-compatibility/2006" xmlns:o="urn:schemas-microsoft-com:office:office" xmlns:r="http://schemas.openxmlformats.org/officeDocument/2006/relationships" xmlns:m="http://schemas.openxmlformats.org/officeDocument/2006/math" xmlns:v="urn:schemas-microsoft-com:vml" xmlns:wp14="http://schemas.microsoft.com/office/word/2010/wordprocessingDrawing" xmlns:wp="http://schemas.openxmlformats.org/drawingml/2006/wordprocessingDrawing" xmlns:w10="urn:schemas-microsoft-com:office:word" xmlns:w="http://schemas.openxmlformats.org/wordprocessingml/2006/main" xmlns:w14="http://schemas.microsoft.com/office/word/2010/wordml" xmlns:wpg="http://schemas.microsoft.com/office/word/2010/wordprocessingGroup" xmlns:wpi="http://schemas.microsoft.com/office/word/2010/wordprocessingInk" xmlns:wne="http://schemas.microsoft.com/office/word/2006/wordml" xmlns:wps="http://schemas.microsoft.com/office/word/2010/wordprocessingShape" mc:Ignorable="w14 wp14">
+<w:numbering xmlns:wpc="http://schemas.microsoft.com/office/word/2010/wordprocessingCanvas" xmlns:mo="http://schemas.microsoft.com/office/mac/office/2008/main" xmlns:mc="http://schemas.openxmlformats.org/markup-compatibility/2006" xmlns:mv="urn:schemas-microsoft-com:mac:vml" xmlns:o="urn:schemas-microsoft-com:office:office" xmlns:r="http://schemas.openxmlformats.org/officeDocument/2006/relationships" xmlns:m="http://schemas.openxmlformats.org/officeDocument/2006/math" xmlns:v="urn:schemas-microsoft-com:vml" xmlns:wp14="http://schemas.microsoft.com/office/word/2010/wordprocessingDrawing" xmlns:wp="http://schemas.openxmlformats.org/drawingml/2006/wordprocessingDrawing" xmlns:w10="urn:schemas-microsoft-com:office:word" xmlns:w="http://schemas.openxmlformats.org/wordprocessingml/2006/main" xmlns:w14="http://schemas.microsoft.com/office/word/2010/wordml" xmlns:wpg="http://schemas.microsoft.com/office/word/2010/wordprocessingGroup" xmlns:wpi="http://schemas.microsoft.com/office/word/2010/wordprocessingInk" xmlns:wne="http://schemas.microsoft.com/office/word/2006/wordml" xmlns:wps="http://schemas.microsoft.com/office/word/2010/wordprocessingShape" mc:Ignorable="w14 wp14">
   <w:abstractNum w:abstractNumId="0">
     <w:nsid w:val="72FB5AC8"/>
     <w:multiLevelType w:val="multilevel"/>
@@ -652,7 +695,7 @@
       </w:pPr>
     </w:pPrDefault>
   </w:docDefaults>
-  <w:latentStyles w:defLockedState="0" w:defUIPriority="99" w:defSemiHidden="1" w:defUnhideWhenUsed="1" w:defQFormat="0" w:count="267">
+  <w:latentStyles w:defLockedState="0" w:defUIPriority="99" w:defSemiHidden="1" w:defUnhideWhenUsed="1" w:defQFormat="0" w:count="276">
     <w:lsdException w:name="Normal" w:semiHidden="0" w:uiPriority="0" w:unhideWhenUsed="0" w:qFormat="1"/>
     <w:lsdException w:name="heading 1" w:semiHidden="0" w:uiPriority="9" w:unhideWhenUsed="0" w:qFormat="1"/>
     <w:lsdException w:name="heading 2" w:uiPriority="9" w:qFormat="1"/>
@@ -1000,7 +1043,7 @@
 </file>
 
 <file path=word/stylesWithEffects.xml><?xml version="1.0" encoding="utf-8"?>
-<w:styles xmlns:wpc="http://schemas.microsoft.com/office/word/2010/wordprocessingCanvas" xmlns:mc="http://schemas.openxmlformats.org/markup-compatibility/2006" xmlns:o="urn:schemas-microsoft-com:office:office" xmlns:r="http://schemas.openxmlformats.org/officeDocument/2006/relationships" xmlns:m="http://schemas.openxmlformats.org/officeDocument/2006/math" xmlns:v="urn:schemas-microsoft-com:vml" xmlns:wp14="http://schemas.microsoft.com/office/word/2010/wordprocessingDrawing" xmlns:wp="http://schemas.openxmlformats.org/drawingml/2006/wordprocessingDrawing" xmlns:w10="urn:schemas-microsoft-com:office:word" xmlns:w="http://schemas.openxmlformats.org/wordprocessingml/2006/main" xmlns:w14="http://schemas.microsoft.com/office/word/2010/wordml" xmlns:wpg="http://schemas.microsoft.com/office/word/2010/wordprocessingGroup" xmlns:wpi="http://schemas.microsoft.com/office/word/2010/wordprocessingInk" xmlns:wne="http://schemas.microsoft.com/office/word/2006/wordml" xmlns:wps="http://schemas.microsoft.com/office/word/2010/wordprocessingShape" mc:Ignorable="w14 wp14">
+<w:styles xmlns:wpc="http://schemas.microsoft.com/office/word/2010/wordprocessingCanvas" xmlns:mo="http://schemas.microsoft.com/office/mac/office/2008/main" xmlns:mc="http://schemas.openxmlformats.org/markup-compatibility/2006" xmlns:mv="urn:schemas-microsoft-com:mac:vml" xmlns:o="urn:schemas-microsoft-com:office:office" xmlns:r="http://schemas.openxmlformats.org/officeDocument/2006/relationships" xmlns:m="http://schemas.openxmlformats.org/officeDocument/2006/math" xmlns:v="urn:schemas-microsoft-com:vml" xmlns:wp14="http://schemas.microsoft.com/office/word/2010/wordprocessingDrawing" xmlns:wp="http://schemas.openxmlformats.org/drawingml/2006/wordprocessingDrawing" xmlns:w10="urn:schemas-microsoft-com:office:word" xmlns:w="http://schemas.openxmlformats.org/wordprocessingml/2006/main" xmlns:w14="http://schemas.microsoft.com/office/word/2010/wordml" xmlns:wpg="http://schemas.microsoft.com/office/word/2010/wordprocessingGroup" xmlns:wpi="http://schemas.microsoft.com/office/word/2010/wordprocessingInk" xmlns:wne="http://schemas.microsoft.com/office/word/2006/wordml" xmlns:wps="http://schemas.microsoft.com/office/word/2010/wordprocessingShape" mc:Ignorable="w14 wp14">
   <w:docDefaults>
     <w:rPrDefault>
       <w:rPr>
@@ -1016,7 +1059,7 @@
       </w:pPr>
     </w:pPrDefault>
   </w:docDefaults>
-  <w:latentStyles w:defLockedState="0" w:defUIPriority="99" w:defSemiHidden="1" w:defUnhideWhenUsed="1" w:defQFormat="0" w:count="267">
+  <w:latentStyles w:defLockedState="0" w:defUIPriority="99" w:defSemiHidden="1" w:defUnhideWhenUsed="1" w:defQFormat="0" w:count="276">
     <w:lsdException w:name="Normal" w:semiHidden="0" w:uiPriority="0" w:unhideWhenUsed="0" w:qFormat="1"/>
     <w:lsdException w:name="heading 1" w:semiHidden="0" w:uiPriority="9" w:unhideWhenUsed="0" w:qFormat="1"/>
     <w:lsdException w:name="heading 2" w:uiPriority="9" w:qFormat="1"/>

</xml_diff>